<commit_message>
fix disk sort buffer
</commit_message>
<xml_diff>
--- a/Report.docx
+++ b/Report.docx
@@ -74,9 +74,9 @@
     <w:p>
       <w:r>
         <w:drawing>
-          <wp:inline distT="0" distB="0" distL="0" distR="0" wp14:anchorId="0FA50E5D" wp14:editId="4A24B0CB">
-            <wp:extent cx="4152900" cy="2794000"/>
-            <wp:effectExtent l="0" t="0" r="12700" b="0"/>
+          <wp:inline distT="0" distB="0" distL="0" distR="0" wp14:anchorId="46DE55FD" wp14:editId="169E57D0">
+            <wp:extent cx="5270500" cy="3576320"/>
+            <wp:effectExtent l="0" t="0" r="12700" b="5080"/>
             <wp:docPr id="1" name="图片 1"/>
             <wp:cNvGraphicFramePr>
               <a:graphicFrameLocks xmlns:a="http://schemas.openxmlformats.org/drawingml/2006/main" noChangeAspect="1"/>
@@ -97,7 +97,7 @@
                   <pic:spPr>
                     <a:xfrm>
                       <a:off x="0" y="0"/>
-                      <a:ext cx="4152900" cy="2794000"/>
+                      <a:ext cx="5270500" cy="3576320"/>
                     </a:xfrm>
                     <a:prstGeom prst="rect">
                       <a:avLst/>
@@ -122,10 +122,10 @@
           <w:noProof/>
         </w:rPr>
         <w:drawing>
-          <wp:inline distT="0" distB="0" distL="0" distR="0" wp14:anchorId="7C9F3F9F" wp14:editId="0458BBD7">
+          <wp:inline distT="0" distB="0" distL="0" distR="0" wp14:anchorId="60946014" wp14:editId="2CB272D3">
             <wp:extent cx="5270500" cy="3952875"/>
             <wp:effectExtent l="0" t="0" r="12700" b="9525"/>
-            <wp:docPr id="2" name="图片 2"/>
+            <wp:docPr id="3" name="图片 3"/>
             <wp:cNvGraphicFramePr>
               <a:graphicFrameLocks xmlns:a="http://schemas.openxmlformats.org/drawingml/2006/main" noChangeAspect="1"/>
             </wp:cNvGraphicFramePr>
@@ -133,7 +133,7 @@
               <a:graphicData uri="http://schemas.openxmlformats.org/drawingml/2006/picture">
                 <pic:pic xmlns:pic="http://schemas.openxmlformats.org/drawingml/2006/picture">
                   <pic:nvPicPr>
-                    <pic:cNvPr id="2" name="2.2.png"/>
+                    <pic:cNvPr id="3" name="2.2.png"/>
                     <pic:cNvPicPr/>
                   </pic:nvPicPr>
                   <pic:blipFill>
@@ -164,6 +164,7 @@
         </w:drawing>
       </w:r>
     </w:p>
+    <w:p/>
     <w:p>
       <w:r>
         <w:t>Q:</w:t>
@@ -184,8 +185,433 @@
       </w:r>
     </w:p>
     <w:p>
+      <w:r>
+        <w:drawing>
+          <wp:inline distT="0" distB="0" distL="0" distR="0" wp14:anchorId="6487C3CA" wp14:editId="3B3D7CE8">
+            <wp:extent cx="5270500" cy="3980815"/>
+            <wp:effectExtent l="0" t="0" r="12700" b="6985"/>
+            <wp:docPr id="4" name="图片 4"/>
+            <wp:cNvGraphicFramePr>
+              <a:graphicFrameLocks xmlns:a="http://schemas.openxmlformats.org/drawingml/2006/main" noChangeAspect="1"/>
+            </wp:cNvGraphicFramePr>
+            <a:graphic xmlns:a="http://schemas.openxmlformats.org/drawingml/2006/main">
+              <a:graphicData uri="http://schemas.openxmlformats.org/drawingml/2006/picture">
+                <pic:pic xmlns:pic="http://schemas.openxmlformats.org/drawingml/2006/picture">
+                  <pic:nvPicPr>
+                    <pic:cNvPr id="1" name=""/>
+                    <pic:cNvPicPr/>
+                  </pic:nvPicPr>
+                  <pic:blipFill>
+                    <a:blip r:embed="rId6"/>
+                    <a:stretch>
+                      <a:fillRect/>
+                    </a:stretch>
+                  </pic:blipFill>
+                  <pic:spPr>
+                    <a:xfrm>
+                      <a:off x="0" y="0"/>
+                      <a:ext cx="5270500" cy="3980815"/>
+                    </a:xfrm>
+                    <a:prstGeom prst="rect">
+                      <a:avLst/>
+                    </a:prstGeom>
+                  </pic:spPr>
+                </pic:pic>
+              </a:graphicData>
+            </a:graphic>
+          </wp:inline>
+        </w:drawing>
+      </w:r>
+    </w:p>
+    <w:p>
+      <w:r>
+        <w:t xml:space="preserve">Q: </w:t>
+      </w:r>
+      <w:r>
+        <w:t>Which program is faster: your implementation or Unix sort? Which one uses less memory? Explain the difference (or the lack of difference) in performance. If there is a difference - what in your opinion could explain it?</w:t>
+      </w:r>
+    </w:p>
+    <w:p>
+      <w:r>
+        <w:t xml:space="preserve">A: Our implementation is faster than Unix sort. And our implementation uses less memory. </w:t>
+      </w:r>
+    </w:p>
+    <w:p/>
+    <w:p/>
+    <w:p/>
+    <w:p/>
+    <w:p/>
+    <w:p/>
+    <w:p/>
+    <w:p/>
+    <w:p>
+      <w:r>
+        <w:t>3.1</w:t>
+      </w:r>
+    </w:p>
+    <w:p>
+      <w:r>
+        <w:t>Out degree Histogram</w:t>
+      </w:r>
+    </w:p>
+    <w:p>
+      <w:r>
+        <w:rPr>
+          <w:noProof/>
+        </w:rPr>
+        <w:drawing>
+          <wp:inline distT="0" distB="0" distL="0" distR="0" wp14:anchorId="17F61076" wp14:editId="193F7C80">
+            <wp:extent cx="4166235" cy="3124676"/>
+            <wp:effectExtent l="0" t="0" r="0" b="0"/>
+            <wp:docPr id="5" name="图片 5"/>
+            <wp:cNvGraphicFramePr>
+              <a:graphicFrameLocks xmlns:a="http://schemas.openxmlformats.org/drawingml/2006/main" noChangeAspect="1"/>
+            </wp:cNvGraphicFramePr>
+            <a:graphic xmlns:a="http://schemas.openxmlformats.org/drawingml/2006/main">
+              <a:graphicData uri="http://schemas.openxmlformats.org/drawingml/2006/picture">
+                <pic:pic xmlns:pic="http://schemas.openxmlformats.org/drawingml/2006/picture">
+                  <pic:nvPicPr>
+                    <pic:cNvPr id="5" name="3.1.2.png"/>
+                    <pic:cNvPicPr/>
+                  </pic:nvPicPr>
+                  <pic:blipFill>
+                    <a:blip r:embed="rId7">
+                      <a:extLst>
+                        <a:ext uri="{28A0092B-C50C-407E-A947-70E740481C1C}">
+                          <a14:useLocalDpi xmlns:a14="http://schemas.microsoft.com/office/drawing/2010/main" val="0"/>
+                        </a:ext>
+                      </a:extLst>
+                    </a:blip>
+                    <a:stretch>
+                      <a:fillRect/>
+                    </a:stretch>
+                  </pic:blipFill>
+                  <pic:spPr>
+                    <a:xfrm>
+                      <a:off x="0" y="0"/>
+                      <a:ext cx="4176993" cy="3132744"/>
+                    </a:xfrm>
+                    <a:prstGeom prst="rect">
+                      <a:avLst/>
+                    </a:prstGeom>
+                  </pic:spPr>
+                </pic:pic>
+              </a:graphicData>
+            </a:graphic>
+          </wp:inline>
+        </w:drawing>
+      </w:r>
+    </w:p>
+    <w:p>
+      <w:r>
+        <w:rPr>
+          <w:noProof/>
+        </w:rPr>
+        <w:drawing>
+          <wp:inline distT="0" distB="0" distL="0" distR="0" wp14:anchorId="64E6714B" wp14:editId="39F7BA83">
+            <wp:extent cx="3694308" cy="2770730"/>
+            <wp:effectExtent l="0" t="0" r="0" b="0"/>
+            <wp:docPr id="6" name="图片 6"/>
+            <wp:cNvGraphicFramePr>
+              <a:graphicFrameLocks xmlns:a="http://schemas.openxmlformats.org/drawingml/2006/main" noChangeAspect="1"/>
+            </wp:cNvGraphicFramePr>
+            <a:graphic xmlns:a="http://schemas.openxmlformats.org/drawingml/2006/main">
+              <a:graphicData uri="http://schemas.openxmlformats.org/drawingml/2006/picture">
+                <pic:pic xmlns:pic="http://schemas.openxmlformats.org/drawingml/2006/picture">
+                  <pic:nvPicPr>
+                    <pic:cNvPr id="6" name="3.1.1.png"/>
+                    <pic:cNvPicPr/>
+                  </pic:nvPicPr>
+                  <pic:blipFill>
+                    <a:blip r:embed="rId8">
+                      <a:extLst>
+                        <a:ext uri="{28A0092B-C50C-407E-A947-70E740481C1C}">
+                          <a14:useLocalDpi xmlns:a14="http://schemas.microsoft.com/office/drawing/2010/main" val="0"/>
+                        </a:ext>
+                      </a:extLst>
+                    </a:blip>
+                    <a:stretch>
+                      <a:fillRect/>
+                    </a:stretch>
+                  </pic:blipFill>
+                  <pic:spPr>
+                    <a:xfrm>
+                      <a:off x="0" y="0"/>
+                      <a:ext cx="3707064" cy="2780297"/>
+                    </a:xfrm>
+                    <a:prstGeom prst="rect">
+                      <a:avLst/>
+                    </a:prstGeom>
+                  </pic:spPr>
+                </pic:pic>
+              </a:graphicData>
+            </a:graphic>
+          </wp:inline>
+        </w:drawing>
+      </w:r>
+    </w:p>
+    <w:p>
+      <w:r>
+        <w:t>Due to a lot data is close to 1 in the y value, the histogram does not show them very well, I used a plot to show this.</w:t>
+      </w:r>
+    </w:p>
+    <w:p/>
+    <w:p/>
+    <w:p/>
+    <w:p/>
+    <w:p/>
+    <w:p/>
+    <w:p>
+      <w:r>
+        <w:t>In degree histogram</w:t>
+      </w:r>
+    </w:p>
+    <w:p>
+      <w:r>
+        <w:rPr>
+          <w:noProof/>
+        </w:rPr>
+        <w:drawing>
+          <wp:inline distT="0" distB="0" distL="0" distR="0" wp14:anchorId="759DB638" wp14:editId="1EEC3378">
+            <wp:extent cx="3952131" cy="2964098"/>
+            <wp:effectExtent l="0" t="0" r="10795" b="8255"/>
+            <wp:docPr id="7" name="图片 7"/>
+            <wp:cNvGraphicFramePr>
+              <a:graphicFrameLocks xmlns:a="http://schemas.openxmlformats.org/drawingml/2006/main" noChangeAspect="1"/>
+            </wp:cNvGraphicFramePr>
+            <a:graphic xmlns:a="http://schemas.openxmlformats.org/drawingml/2006/main">
+              <a:graphicData uri="http://schemas.openxmlformats.org/drawingml/2006/picture">
+                <pic:pic xmlns:pic="http://schemas.openxmlformats.org/drawingml/2006/picture">
+                  <pic:nvPicPr>
+                    <pic:cNvPr id="7" name="3.1.3.png"/>
+                    <pic:cNvPicPr/>
+                  </pic:nvPicPr>
+                  <pic:blipFill>
+                    <a:blip r:embed="rId9">
+                      <a:extLst>
+                        <a:ext uri="{28A0092B-C50C-407E-A947-70E740481C1C}">
+                          <a14:useLocalDpi xmlns:a14="http://schemas.microsoft.com/office/drawing/2010/main" val="0"/>
+                        </a:ext>
+                      </a:extLst>
+                    </a:blip>
+                    <a:stretch>
+                      <a:fillRect/>
+                    </a:stretch>
+                  </pic:blipFill>
+                  <pic:spPr>
+                    <a:xfrm>
+                      <a:off x="0" y="0"/>
+                      <a:ext cx="3976149" cy="2982111"/>
+                    </a:xfrm>
+                    <a:prstGeom prst="rect">
+                      <a:avLst/>
+                    </a:prstGeom>
+                  </pic:spPr>
+                </pic:pic>
+              </a:graphicData>
+            </a:graphic>
+          </wp:inline>
+        </w:drawing>
+      </w:r>
+    </w:p>
+    <w:p>
+      <w:r>
+        <w:rPr>
+          <w:noProof/>
+        </w:rPr>
+        <w:drawing>
+          <wp:inline distT="0" distB="0" distL="0" distR="0" wp14:anchorId="0523BF48" wp14:editId="1EE6F2CB">
+            <wp:extent cx="3650609" cy="2737956"/>
+            <wp:effectExtent l="0" t="0" r="7620" b="5715"/>
+            <wp:docPr id="8" name="图片 8"/>
+            <wp:cNvGraphicFramePr>
+              <a:graphicFrameLocks xmlns:a="http://schemas.openxmlformats.org/drawingml/2006/main" noChangeAspect="1"/>
+            </wp:cNvGraphicFramePr>
+            <a:graphic xmlns:a="http://schemas.openxmlformats.org/drawingml/2006/main">
+              <a:graphicData uri="http://schemas.openxmlformats.org/drawingml/2006/picture">
+                <pic:pic xmlns:pic="http://schemas.openxmlformats.org/drawingml/2006/picture">
+                  <pic:nvPicPr>
+                    <pic:cNvPr id="8" name="3.1.4.png"/>
+                    <pic:cNvPicPr/>
+                  </pic:nvPicPr>
+                  <pic:blipFill>
+                    <a:blip r:embed="rId10">
+                      <a:extLst>
+                        <a:ext uri="{28A0092B-C50C-407E-A947-70E740481C1C}">
+                          <a14:useLocalDpi xmlns:a14="http://schemas.microsoft.com/office/drawing/2010/main" val="0"/>
+                        </a:ext>
+                      </a:extLst>
+                    </a:blip>
+                    <a:stretch>
+                      <a:fillRect/>
+                    </a:stretch>
+                  </pic:blipFill>
+                  <pic:spPr>
+                    <a:xfrm>
+                      <a:off x="0" y="0"/>
+                      <a:ext cx="3664145" cy="2748108"/>
+                    </a:xfrm>
+                    <a:prstGeom prst="rect">
+                      <a:avLst/>
+                    </a:prstGeom>
+                  </pic:spPr>
+                </pic:pic>
+              </a:graphicData>
+            </a:graphic>
+          </wp:inline>
+        </w:drawing>
+      </w:r>
+    </w:p>
+    <w:p/>
+    <w:p/>
+    <w:p/>
+    <w:p/>
+    <w:p/>
+    <w:p/>
+    <w:p/>
+    <w:p/>
+    <w:p/>
+    <w:p>
+      <w:r>
+        <w:t>3.2</w:t>
+      </w:r>
+    </w:p>
+    <w:p>
+      <w:r>
+        <w:t xml:space="preserve">Out degree power law distribution </w:t>
+      </w:r>
+    </w:p>
+    <w:p/>
+    <w:p>
+      <w:r>
+        <w:rPr>
+          <w:noProof/>
+        </w:rPr>
+        <w:drawing>
+          <wp:inline distT="0" distB="0" distL="0" distR="0" wp14:anchorId="6383162A" wp14:editId="041F4CEE">
+            <wp:extent cx="3366135" cy="2524601"/>
+            <wp:effectExtent l="0" t="0" r="12065" b="0"/>
+            <wp:docPr id="9" name="图片 9"/>
+            <wp:cNvGraphicFramePr>
+              <a:graphicFrameLocks xmlns:a="http://schemas.openxmlformats.org/drawingml/2006/main" noChangeAspect="1"/>
+            </wp:cNvGraphicFramePr>
+            <a:graphic xmlns:a="http://schemas.openxmlformats.org/drawingml/2006/main">
+              <a:graphicData uri="http://schemas.openxmlformats.org/drawingml/2006/picture">
+                <pic:pic xmlns:pic="http://schemas.openxmlformats.org/drawingml/2006/picture">
+                  <pic:nvPicPr>
+                    <pic:cNvPr id="9" name="3.2.png"/>
+                    <pic:cNvPicPr/>
+                  </pic:nvPicPr>
+                  <pic:blipFill>
+                    <a:blip r:embed="rId11">
+                      <a:extLst>
+                        <a:ext uri="{28A0092B-C50C-407E-A947-70E740481C1C}">
+                          <a14:useLocalDpi xmlns:a14="http://schemas.microsoft.com/office/drawing/2010/main" val="0"/>
+                        </a:ext>
+                      </a:extLst>
+                    </a:blip>
+                    <a:stretch>
+                      <a:fillRect/>
+                    </a:stretch>
+                  </pic:blipFill>
+                  <pic:spPr>
+                    <a:xfrm>
+                      <a:off x="0" y="0"/>
+                      <a:ext cx="3381618" cy="2536213"/>
+                    </a:xfrm>
+                    <a:prstGeom prst="rect">
+                      <a:avLst/>
+                    </a:prstGeom>
+                  </pic:spPr>
+                </pic:pic>
+              </a:graphicData>
+            </a:graphic>
+          </wp:inline>
+        </w:drawing>
+      </w:r>
+    </w:p>
+    <w:p>
+      <w:r>
+        <w:t>In</w:t>
+      </w:r>
+      <w:r>
+        <w:t xml:space="preserve"> degree power law distribution</w:t>
+      </w:r>
+    </w:p>
+    <w:p>
+      <w:r>
+        <w:rPr>
+          <w:noProof/>
+        </w:rPr>
+        <w:drawing>
+          <wp:inline distT="0" distB="0" distL="0" distR="0" wp14:anchorId="6A6EBF50" wp14:editId="6B94A372">
+            <wp:extent cx="3058489" cy="2293866"/>
+            <wp:effectExtent l="0" t="0" r="0" b="0"/>
+            <wp:docPr id="10" name="图片 10"/>
+            <wp:cNvGraphicFramePr>
+              <a:graphicFrameLocks xmlns:a="http://schemas.openxmlformats.org/drawingml/2006/main" noChangeAspect="1"/>
+            </wp:cNvGraphicFramePr>
+            <a:graphic xmlns:a="http://schemas.openxmlformats.org/drawingml/2006/main">
+              <a:graphicData uri="http://schemas.openxmlformats.org/drawingml/2006/picture">
+                <pic:pic xmlns:pic="http://schemas.openxmlformats.org/drawingml/2006/picture">
+                  <pic:nvPicPr>
+                    <pic:cNvPr id="10" name="3.2.2.png"/>
+                    <pic:cNvPicPr/>
+                  </pic:nvPicPr>
+                  <pic:blipFill>
+                    <a:blip r:embed="rId12">
+                      <a:extLst>
+                        <a:ext uri="{28A0092B-C50C-407E-A947-70E740481C1C}">
+                          <a14:useLocalDpi xmlns:a14="http://schemas.microsoft.com/office/drawing/2010/main" val="0"/>
+                        </a:ext>
+                      </a:extLst>
+                    </a:blip>
+                    <a:stretch>
+                      <a:fillRect/>
+                    </a:stretch>
+                  </pic:blipFill>
+                  <pic:spPr>
+                    <a:xfrm>
+                      <a:off x="0" y="0"/>
+                      <a:ext cx="3082885" cy="2312163"/>
+                    </a:xfrm>
+                    <a:prstGeom prst="rect">
+                      <a:avLst/>
+                    </a:prstGeom>
+                  </pic:spPr>
+                </pic:pic>
+              </a:graphicData>
+            </a:graphic>
+          </wp:inline>
+        </w:drawing>
+      </w:r>
+    </w:p>
+    <w:p>
+      <w:r>
+        <w:t>Summary:</w:t>
+      </w:r>
+    </w:p>
+    <w:p>
+      <w:r>
+        <w:t xml:space="preserve">Out degree has power law distribution with exponent </w:t>
+      </w:r>
+      <w:r>
+        <w:t>0.9984</w:t>
+      </w:r>
+      <w:r>
+        <w:t>. In</w:t>
+      </w:r>
       <w:bookmarkStart w:id="0" w:name="_GoBack"/>
       <w:bookmarkEnd w:id="0"/>
+      <w:r>
+        <w:t xml:space="preserve"> degree has power law distribution with exponent </w:t>
+      </w:r>
+      <w:r>
+        <w:t>0.9984</w:t>
+      </w:r>
+      <w:r>
+        <w:t>.</w:t>
+      </w:r>
     </w:p>
     <w:sectPr>
       <w:pgSz w:w="11900" w:h="16840"/>

</xml_diff>